<commit_message>
feat: Refactor document structure and update content
</commit_message>
<xml_diff>
--- a/Images/Tables.docx
+++ b/Images/Tables.docx
@@ -58,6 +58,7 @@
                 <w:szCs w:val="21"/>
               </w:rPr>
             </w:pPr>
+            <w:bookmarkStart w:id="2" w:name="OLE_LINK1"/>
             <w:r>
               <w:rPr>
                 <w:b/>
@@ -1085,6 +1086,7 @@
           </w:p>
         </w:tc>
       </w:tr>
+      <w:bookmarkEnd w:id="2"/>
     </w:tbl>
     <w:p/>
     <w:p/>
@@ -1144,14 +1146,14 @@
           <w:lang w:val="en-US"/>
         </w:rPr>
       </w:pPr>
-      <w:bookmarkStart w:id="2" w:name="_Hlk198493533"/>
+      <w:bookmarkStart w:id="3" w:name="_Hlk198493533"/>
       <w:r>
         <w:rPr>
           <w:lang w:val="en-US"/>
         </w:rPr>
         <w:t>Imperative vs. Agentic Approach Comparison</w:t>
       </w:r>
-      <w:bookmarkEnd w:id="2"/>
+      <w:bookmarkEnd w:id="3"/>
       <w:r>
         <w:rPr>
           <w:lang w:val="en-US"/>
@@ -2005,7 +2007,7 @@
           <w:lang w:val="en-US"/>
         </w:rPr>
       </w:pPr>
-      <w:bookmarkStart w:id="3" w:name="_Hlk198493581"/>
+      <w:bookmarkStart w:id="4" w:name="_Hlk198493581"/>
       <w:r>
         <w:rPr>
           <w:lang w:val="en-US"/>
@@ -2013,7 +2015,7 @@
         <w:lastRenderedPageBreak/>
         <w:t>Comparison of LangChain and LangGraph</w:t>
       </w:r>
-      <w:bookmarkEnd w:id="3"/>
+      <w:bookmarkEnd w:id="4"/>
       <w:r>
         <w:rPr>
           <w:lang w:val="en-US"/>
@@ -2989,7 +2991,7 @@
           <w:lang w:val="en-US"/>
         </w:rPr>
       </w:pPr>
-      <w:bookmarkStart w:id="4" w:name="_Hlk198493611"/>
+      <w:bookmarkStart w:id="5" w:name="_Hlk198493611"/>
       <w:r>
         <w:rPr>
           <w:i/>
@@ -2998,7 +3000,7 @@
         </w:rPr>
         <w:t>Actors and Their Roles</w:t>
       </w:r>
-      <w:bookmarkEnd w:id="4"/>
+      <w:bookmarkEnd w:id="5"/>
       <w:r>
         <w:rPr>
           <w:i/>
@@ -3308,13 +3310,13 @@
     <w:p/>
     <w:p/>
     <w:p>
-      <w:bookmarkStart w:id="5" w:name="_Hlk198493635"/>
+      <w:bookmarkStart w:id="6" w:name="_Hlk198493635"/>
       <w:r>
         <w:lastRenderedPageBreak/>
         <w:t>Textual Description of Use Case: Create Contract</w:t>
       </w:r>
     </w:p>
-    <w:bookmarkEnd w:id="5"/>
+    <w:bookmarkEnd w:id="6"/>
     <w:p/>
     <w:tbl>
       <w:tblPr>
@@ -3873,11 +3875,11 @@
         <w:lastRenderedPageBreak/>
         <w:t xml:space="preserve">Textual Description of Use Case: </w:t>
       </w:r>
-      <w:bookmarkStart w:id="6" w:name="_Hlk198493701"/>
+      <w:bookmarkStart w:id="7" w:name="_Hlk198493701"/>
       <w:r>
         <w:t>Create Clause Request</w:t>
       </w:r>
-      <w:bookmarkEnd w:id="6"/>
+      <w:bookmarkEnd w:id="7"/>
     </w:p>
     <w:p/>
     <w:tbl>
@@ -4452,11 +4454,11 @@
         <w:lastRenderedPageBreak/>
         <w:t xml:space="preserve">Textual Description of Use Case: </w:t>
       </w:r>
-      <w:bookmarkStart w:id="7" w:name="_Hlk198493730"/>
+      <w:bookmarkStart w:id="8" w:name="_Hlk198493730"/>
       <w:r>
         <w:t>Review Contract</w:t>
       </w:r>
-      <w:bookmarkEnd w:id="7"/>
+      <w:bookmarkEnd w:id="8"/>
     </w:p>
     <w:p/>
     <w:tbl>
@@ -4974,7 +4976,909 @@
     </w:tbl>
     <w:p/>
     <w:p/>
+    <w:p/>
+    <w:p/>
+    <w:p/>
+    <w:p/>
+    <w:p/>
+    <w:p/>
+    <w:p/>
+    <w:p/>
+    <w:p/>
+    <w:p/>
+    <w:p/>
+    <w:p/>
+    <w:p/>
+    <w:p/>
+    <w:p/>
+    <w:p/>
+    <w:p/>
+    <w:p/>
+    <w:p/>
+    <w:p/>
+    <w:p/>
+    <w:p/>
+    <w:p/>
+    <w:p/>
+    <w:p/>
+    <w:p/>
+    <w:p/>
+    <w:p/>
+    <w:p/>
+    <w:p/>
+    <w:p/>
+    <w:p/>
+    <w:p>
+      <w:r>
+        <w:lastRenderedPageBreak/>
+        <w:t>Verification of Functional Requirements</w:t>
+      </w:r>
+    </w:p>
     <w:bookmarkEnd w:id="1"/>
+    <w:p>
+      <w:pPr>
+        <w:rPr>
+          <w:sz w:val="20"/>
+          <w:szCs w:val="20"/>
+        </w:rPr>
+      </w:pPr>
+    </w:p>
+    <w:tbl>
+      <w:tblPr>
+        <w:tblStyle w:val="TableGrid"/>
+        <w:tblpPr w:leftFromText="180" w:rightFromText="180" w:vertAnchor="text" w:horzAnchor="margin" w:tblpY="135"/>
+        <w:tblW w:w="10060" w:type="dxa"/>
+        <w:tblLook w:val="04A0" w:firstRow="1" w:lastRow="0" w:firstColumn="1" w:lastColumn="0" w:noHBand="0" w:noVBand="1"/>
+      </w:tblPr>
+      <w:tblGrid>
+        <w:gridCol w:w="2830"/>
+        <w:gridCol w:w="2840"/>
+        <w:gridCol w:w="1129"/>
+        <w:gridCol w:w="3261"/>
+      </w:tblGrid>
+      <w:tr>
+        <w:trPr>
+          <w:trHeight w:val="374"/>
+        </w:trPr>
+        <w:tc>
+          <w:tcPr>
+            <w:tcW w:w="2830" w:type="dxa"/>
+            <w:shd w:val="clear" w:color="auto" w:fill="1E4E39"/>
+            <w:vAlign w:val="center"/>
+          </w:tcPr>
+          <w:p>
+            <w:pPr>
+              <w:rPr>
+                <w:b/>
+                <w:bCs/>
+                <w:color w:val="FFFFFF" w:themeColor="background1"/>
+                <w:sz w:val="21"/>
+                <w:szCs w:val="21"/>
+              </w:rPr>
+            </w:pPr>
+            <w:r>
+              <w:rPr>
+                <w:b/>
+                <w:bCs/>
+                <w:color w:val="FFFFFF" w:themeColor="background1"/>
+                <w:sz w:val="21"/>
+                <w:szCs w:val="21"/>
+              </w:rPr>
+              <w:t>Requirement Description</w:t>
+            </w:r>
+          </w:p>
+        </w:tc>
+        <w:tc>
+          <w:tcPr>
+            <w:tcW w:w="2840" w:type="dxa"/>
+            <w:shd w:val="clear" w:color="auto" w:fill="1E4E39"/>
+            <w:vAlign w:val="center"/>
+          </w:tcPr>
+          <w:p>
+            <w:pPr>
+              <w:rPr>
+                <w:b/>
+                <w:bCs/>
+                <w:color w:val="FFFFFF" w:themeColor="background1"/>
+                <w:sz w:val="21"/>
+                <w:szCs w:val="21"/>
+              </w:rPr>
+            </w:pPr>
+            <w:r>
+              <w:rPr>
+                <w:b/>
+                <w:bCs/>
+                <w:color w:val="FFFFFF" w:themeColor="background1"/>
+                <w:sz w:val="21"/>
+                <w:szCs w:val="21"/>
+              </w:rPr>
+              <w:t>Verification Method</w:t>
+            </w:r>
+          </w:p>
+        </w:tc>
+        <w:tc>
+          <w:tcPr>
+            <w:tcW w:w="1129" w:type="dxa"/>
+            <w:shd w:val="clear" w:color="auto" w:fill="1E4E39"/>
+            <w:vAlign w:val="center"/>
+          </w:tcPr>
+          <w:p>
+            <w:pPr>
+              <w:rPr>
+                <w:b/>
+                <w:bCs/>
+                <w:color w:val="FFFFFF" w:themeColor="background1"/>
+                <w:sz w:val="21"/>
+                <w:szCs w:val="21"/>
+              </w:rPr>
+            </w:pPr>
+            <w:r>
+              <w:rPr>
+                <w:b/>
+                <w:bCs/>
+                <w:color w:val="FFFFFF" w:themeColor="background1"/>
+                <w:sz w:val="21"/>
+                <w:szCs w:val="21"/>
+              </w:rPr>
+              <w:t>Status</w:t>
+            </w:r>
+          </w:p>
+        </w:tc>
+        <w:tc>
+          <w:tcPr>
+            <w:tcW w:w="3261" w:type="dxa"/>
+            <w:shd w:val="clear" w:color="auto" w:fill="1E4E39"/>
+            <w:vAlign w:val="center"/>
+          </w:tcPr>
+          <w:p>
+            <w:pPr>
+              <w:rPr>
+                <w:b/>
+                <w:bCs/>
+                <w:color w:val="FFFFFF" w:themeColor="background1"/>
+                <w:sz w:val="21"/>
+                <w:szCs w:val="21"/>
+              </w:rPr>
+            </w:pPr>
+            <w:r>
+              <w:rPr>
+                <w:b/>
+                <w:bCs/>
+                <w:color w:val="FFFFFF" w:themeColor="background1"/>
+                <w:sz w:val="21"/>
+                <w:szCs w:val="21"/>
+              </w:rPr>
+              <w:t>Remarks</w:t>
+            </w:r>
+          </w:p>
+        </w:tc>
+      </w:tr>
+      <w:tr>
+        <w:trPr>
+          <w:trHeight w:val="567"/>
+        </w:trPr>
+        <w:tc>
+          <w:tcPr>
+            <w:tcW w:w="2830" w:type="dxa"/>
+            <w:shd w:val="clear" w:color="auto" w:fill="1E4E39"/>
+            <w:vAlign w:val="center"/>
+          </w:tcPr>
+          <w:p>
+            <w:pPr>
+              <w:rPr>
+                <w:color w:val="FFFFFF" w:themeColor="background1"/>
+                <w:sz w:val="21"/>
+                <w:szCs w:val="21"/>
+              </w:rPr>
+            </w:pPr>
+            <w:r>
+              <w:rPr>
+                <w:color w:val="FFFFFF" w:themeColor="background1"/>
+                <w:sz w:val="21"/>
+                <w:szCs w:val="21"/>
+              </w:rPr>
+              <w:t>Contract Generation</w:t>
+            </w:r>
+          </w:p>
+        </w:tc>
+        <w:tc>
+          <w:tcPr>
+            <w:tcW w:w="2840" w:type="dxa"/>
+            <w:vAlign w:val="center"/>
+          </w:tcPr>
+          <w:p>
+            <w:pPr>
+              <w:rPr>
+                <w:sz w:val="19"/>
+                <w:szCs w:val="19"/>
+              </w:rPr>
+            </w:pPr>
+            <w:r>
+              <w:rPr>
+                <w:sz w:val="19"/>
+                <w:szCs w:val="19"/>
+              </w:rPr>
+              <w:t>S</w:t>
+            </w:r>
+            <w:r>
+              <w:rPr>
+                <w:sz w:val="19"/>
+                <w:szCs w:val="19"/>
+              </w:rPr>
+              <w:t>takeholder demo</w:t>
+            </w:r>
+          </w:p>
+        </w:tc>
+        <w:tc>
+          <w:tcPr>
+            <w:tcW w:w="1129" w:type="dxa"/>
+            <w:vAlign w:val="center"/>
+          </w:tcPr>
+          <w:p>
+            <w:pPr>
+              <w:rPr>
+                <w:sz w:val="19"/>
+                <w:szCs w:val="19"/>
+              </w:rPr>
+            </w:pPr>
+            <w:bookmarkStart w:id="9" w:name="_Hlk200905751"/>
+            <w:r>
+              <w:rPr>
+                <w:sz w:val="19"/>
+                <w:szCs w:val="19"/>
+              </w:rPr>
+              <w:t>Verified</w:t>
+            </w:r>
+            <w:bookmarkEnd w:id="9"/>
+          </w:p>
+        </w:tc>
+        <w:tc>
+          <w:tcPr>
+            <w:tcW w:w="3261" w:type="dxa"/>
+            <w:vAlign w:val="center"/>
+          </w:tcPr>
+          <w:p>
+            <w:pPr>
+              <w:rPr>
+                <w:sz w:val="19"/>
+                <w:szCs w:val="19"/>
+              </w:rPr>
+            </w:pPr>
+            <w:r>
+              <w:rPr>
+                <w:sz w:val="19"/>
+                <w:szCs w:val="19"/>
+              </w:rPr>
+              <w:t>Validated with Sales team using 8 templates and past contracts</w:t>
+            </w:r>
+          </w:p>
+        </w:tc>
+      </w:tr>
+      <w:tr>
+        <w:trPr>
+          <w:trHeight w:val="567"/>
+        </w:trPr>
+        <w:tc>
+          <w:tcPr>
+            <w:tcW w:w="2830" w:type="dxa"/>
+            <w:shd w:val="clear" w:color="auto" w:fill="1E4E39"/>
+            <w:vAlign w:val="center"/>
+          </w:tcPr>
+          <w:p>
+            <w:pPr>
+              <w:rPr>
+                <w:color w:val="FFFFFF" w:themeColor="background1"/>
+                <w:sz w:val="21"/>
+                <w:szCs w:val="21"/>
+              </w:rPr>
+            </w:pPr>
+            <w:r>
+              <w:rPr>
+                <w:color w:val="FFFFFF" w:themeColor="background1"/>
+                <w:sz w:val="21"/>
+                <w:szCs w:val="21"/>
+                <w:lang w:val="en-US"/>
+              </w:rPr>
+              <w:t>Clause Management (add/edit/delete)</w:t>
+            </w:r>
+          </w:p>
+        </w:tc>
+        <w:tc>
+          <w:tcPr>
+            <w:tcW w:w="2840" w:type="dxa"/>
+            <w:vAlign w:val="center"/>
+          </w:tcPr>
+          <w:p>
+            <w:pPr>
+              <w:rPr>
+                <w:sz w:val="19"/>
+                <w:szCs w:val="19"/>
+              </w:rPr>
+            </w:pPr>
+            <w:r>
+              <w:rPr>
+                <w:sz w:val="19"/>
+                <w:szCs w:val="19"/>
+              </w:rPr>
+              <w:t>Sales &amp; Legal user reviews</w:t>
+            </w:r>
+          </w:p>
+        </w:tc>
+        <w:tc>
+          <w:tcPr>
+            <w:tcW w:w="1129" w:type="dxa"/>
+            <w:vAlign w:val="center"/>
+          </w:tcPr>
+          <w:p>
+            <w:pPr>
+              <w:rPr>
+                <w:sz w:val="19"/>
+                <w:szCs w:val="19"/>
+              </w:rPr>
+            </w:pPr>
+            <w:r>
+              <w:rPr>
+                <w:sz w:val="19"/>
+                <w:szCs w:val="19"/>
+              </w:rPr>
+              <w:t>Verified</w:t>
+            </w:r>
+          </w:p>
+        </w:tc>
+        <w:tc>
+          <w:tcPr>
+            <w:tcW w:w="3261" w:type="dxa"/>
+            <w:vAlign w:val="center"/>
+          </w:tcPr>
+          <w:p>
+            <w:pPr>
+              <w:rPr>
+                <w:sz w:val="19"/>
+                <w:szCs w:val="19"/>
+              </w:rPr>
+            </w:pPr>
+            <w:r>
+              <w:rPr>
+                <w:sz w:val="19"/>
+                <w:szCs w:val="19"/>
+              </w:rPr>
+              <w:t>Legal team proposed clause tagging enhancement</w:t>
+            </w:r>
+          </w:p>
+        </w:tc>
+      </w:tr>
+      <w:tr>
+        <w:trPr>
+          <w:trHeight w:val="567"/>
+        </w:trPr>
+        <w:tc>
+          <w:tcPr>
+            <w:tcW w:w="2830" w:type="dxa"/>
+            <w:shd w:val="clear" w:color="auto" w:fill="1E4E39"/>
+            <w:vAlign w:val="center"/>
+          </w:tcPr>
+          <w:p>
+            <w:pPr>
+              <w:rPr>
+                <w:color w:val="FFFFFF" w:themeColor="background1"/>
+                <w:sz w:val="21"/>
+                <w:szCs w:val="21"/>
+              </w:rPr>
+            </w:pPr>
+            <w:r>
+              <w:rPr>
+                <w:color w:val="FFFFFF" w:themeColor="background1"/>
+                <w:sz w:val="21"/>
+                <w:szCs w:val="21"/>
+                <w:lang w:val="en-US"/>
+              </w:rPr>
+              <w:t xml:space="preserve">Editing Contract </w:t>
+            </w:r>
+            <w:r>
+              <w:rPr>
+                <w:color w:val="FFFFFF" w:themeColor="background1"/>
+                <w:sz w:val="21"/>
+                <w:szCs w:val="21"/>
+                <w:lang w:val="en-US"/>
+              </w:rPr>
+              <w:t>Dynamic Fields</w:t>
+            </w:r>
+          </w:p>
+        </w:tc>
+        <w:tc>
+          <w:tcPr>
+            <w:tcW w:w="2840" w:type="dxa"/>
+            <w:vAlign w:val="center"/>
+          </w:tcPr>
+          <w:p>
+            <w:pPr>
+              <w:rPr>
+                <w:sz w:val="19"/>
+                <w:szCs w:val="19"/>
+              </w:rPr>
+            </w:pPr>
+            <w:r>
+              <w:rPr>
+                <w:sz w:val="19"/>
+                <w:szCs w:val="19"/>
+              </w:rPr>
+              <w:t>UI testing</w:t>
+            </w:r>
+            <w:r>
+              <w:rPr>
+                <w:sz w:val="19"/>
+                <w:szCs w:val="19"/>
+              </w:rPr>
+              <w:t xml:space="preserve"> by Sales users</w:t>
+            </w:r>
+          </w:p>
+        </w:tc>
+        <w:tc>
+          <w:tcPr>
+            <w:tcW w:w="1129" w:type="dxa"/>
+            <w:vAlign w:val="center"/>
+          </w:tcPr>
+          <w:p>
+            <w:pPr>
+              <w:rPr>
+                <w:sz w:val="19"/>
+                <w:szCs w:val="19"/>
+              </w:rPr>
+            </w:pPr>
+            <w:r>
+              <w:rPr>
+                <w:sz w:val="19"/>
+                <w:szCs w:val="19"/>
+              </w:rPr>
+              <w:t>Verified</w:t>
+            </w:r>
+          </w:p>
+        </w:tc>
+        <w:tc>
+          <w:tcPr>
+            <w:tcW w:w="3261" w:type="dxa"/>
+            <w:vAlign w:val="center"/>
+          </w:tcPr>
+          <w:p>
+            <w:pPr>
+              <w:rPr>
+                <w:sz w:val="19"/>
+                <w:szCs w:val="19"/>
+              </w:rPr>
+            </w:pPr>
+            <w:r>
+              <w:rPr>
+                <w:sz w:val="19"/>
+                <w:szCs w:val="19"/>
+              </w:rPr>
+              <w:t>All fields editable as expected</w:t>
+            </w:r>
+          </w:p>
+        </w:tc>
+      </w:tr>
+      <w:tr>
+        <w:trPr>
+          <w:trHeight w:val="567"/>
+        </w:trPr>
+        <w:tc>
+          <w:tcPr>
+            <w:tcW w:w="2830" w:type="dxa"/>
+            <w:shd w:val="clear" w:color="auto" w:fill="1E4E39"/>
+            <w:vAlign w:val="center"/>
+          </w:tcPr>
+          <w:p>
+            <w:pPr>
+              <w:rPr>
+                <w:color w:val="FFFFFF" w:themeColor="background1"/>
+                <w:sz w:val="21"/>
+                <w:szCs w:val="21"/>
+              </w:rPr>
+            </w:pPr>
+            <w:r>
+              <w:rPr>
+                <w:color w:val="FFFFFF" w:themeColor="background1"/>
+                <w:sz w:val="21"/>
+                <w:szCs w:val="21"/>
+                <w:lang w:val="en-US"/>
+              </w:rPr>
+              <w:t>C</w:t>
+            </w:r>
+            <w:r>
+              <w:rPr>
+                <w:color w:val="FFFFFF" w:themeColor="background1"/>
+                <w:sz w:val="21"/>
+                <w:szCs w:val="21"/>
+                <w:lang w:val="en-US"/>
+              </w:rPr>
+              <w:t>ontract Review</w:t>
+            </w:r>
+            <w:r>
+              <w:rPr>
+                <w:color w:val="FFFFFF" w:themeColor="background1"/>
+                <w:sz w:val="21"/>
+                <w:szCs w:val="21"/>
+                <w:lang w:val="en-US"/>
+              </w:rPr>
+              <w:t xml:space="preserve"> &amp; Compliance</w:t>
+            </w:r>
+          </w:p>
+        </w:tc>
+        <w:tc>
+          <w:tcPr>
+            <w:tcW w:w="2840" w:type="dxa"/>
+            <w:vAlign w:val="center"/>
+          </w:tcPr>
+          <w:p>
+            <w:pPr>
+              <w:rPr>
+                <w:sz w:val="19"/>
+                <w:szCs w:val="19"/>
+              </w:rPr>
+            </w:pPr>
+            <w:r>
+              <w:rPr>
+                <w:sz w:val="19"/>
+                <w:szCs w:val="19"/>
+              </w:rPr>
+              <w:t>Prototype demo &amp; feedback session</w:t>
+            </w:r>
+          </w:p>
+        </w:tc>
+        <w:tc>
+          <w:tcPr>
+            <w:tcW w:w="1129" w:type="dxa"/>
+            <w:vAlign w:val="center"/>
+          </w:tcPr>
+          <w:p>
+            <w:pPr>
+              <w:rPr>
+                <w:sz w:val="19"/>
+                <w:szCs w:val="19"/>
+              </w:rPr>
+            </w:pPr>
+            <w:r>
+              <w:rPr>
+                <w:sz w:val="19"/>
+                <w:szCs w:val="19"/>
+              </w:rPr>
+              <w:t>Verified</w:t>
+            </w:r>
+          </w:p>
+        </w:tc>
+        <w:tc>
+          <w:tcPr>
+            <w:tcW w:w="3261" w:type="dxa"/>
+            <w:vAlign w:val="center"/>
+          </w:tcPr>
+          <w:p>
+            <w:pPr>
+              <w:rPr>
+                <w:sz w:val="19"/>
+                <w:szCs w:val="19"/>
+              </w:rPr>
+            </w:pPr>
+            <w:r>
+              <w:rPr>
+                <w:sz w:val="19"/>
+                <w:szCs w:val="19"/>
+              </w:rPr>
+              <w:t>Confirmed using 5 contract samples</w:t>
+            </w:r>
+          </w:p>
+        </w:tc>
+      </w:tr>
+      <w:tr>
+        <w:trPr>
+          <w:trHeight w:val="567"/>
+        </w:trPr>
+        <w:tc>
+          <w:tcPr>
+            <w:tcW w:w="2830" w:type="dxa"/>
+            <w:shd w:val="clear" w:color="auto" w:fill="1E4E39"/>
+            <w:vAlign w:val="center"/>
+          </w:tcPr>
+          <w:p>
+            <w:pPr>
+              <w:rPr>
+                <w:color w:val="FFFFFF" w:themeColor="background1"/>
+                <w:sz w:val="21"/>
+                <w:szCs w:val="21"/>
+              </w:rPr>
+            </w:pPr>
+            <w:r>
+              <w:rPr>
+                <w:color w:val="FFFFFF" w:themeColor="background1"/>
+                <w:sz w:val="21"/>
+                <w:szCs w:val="21"/>
+                <w:lang w:val="en-US"/>
+              </w:rPr>
+              <w:t>Export, Sharing &amp; Management</w:t>
+            </w:r>
+          </w:p>
+        </w:tc>
+        <w:tc>
+          <w:tcPr>
+            <w:tcW w:w="2840" w:type="dxa"/>
+            <w:vAlign w:val="center"/>
+          </w:tcPr>
+          <w:p>
+            <w:pPr>
+              <w:rPr>
+                <w:sz w:val="19"/>
+                <w:szCs w:val="19"/>
+              </w:rPr>
+            </w:pPr>
+            <w:r>
+              <w:rPr>
+                <w:sz w:val="19"/>
+                <w:szCs w:val="19"/>
+              </w:rPr>
+              <w:t>Feature testing, stakeholder demo</w:t>
+            </w:r>
+          </w:p>
+        </w:tc>
+        <w:tc>
+          <w:tcPr>
+            <w:tcW w:w="1129" w:type="dxa"/>
+            <w:vAlign w:val="center"/>
+          </w:tcPr>
+          <w:p>
+            <w:pPr>
+              <w:rPr>
+                <w:sz w:val="19"/>
+                <w:szCs w:val="19"/>
+              </w:rPr>
+            </w:pPr>
+            <w:r>
+              <w:rPr>
+                <w:sz w:val="19"/>
+                <w:szCs w:val="19"/>
+              </w:rPr>
+              <w:t>Verified</w:t>
+            </w:r>
+          </w:p>
+        </w:tc>
+        <w:tc>
+          <w:tcPr>
+            <w:tcW w:w="3261" w:type="dxa"/>
+            <w:vAlign w:val="center"/>
+          </w:tcPr>
+          <w:p>
+            <w:pPr>
+              <w:rPr>
+                <w:sz w:val="19"/>
+                <w:szCs w:val="19"/>
+              </w:rPr>
+            </w:pPr>
+            <w:r>
+              <w:rPr>
+                <w:sz w:val="19"/>
+                <w:szCs w:val="19"/>
+              </w:rPr>
+              <w:t>Export output met all format requirements</w:t>
+            </w:r>
+          </w:p>
+        </w:tc>
+      </w:tr>
+      <w:tr>
+        <w:trPr>
+          <w:trHeight w:val="567"/>
+        </w:trPr>
+        <w:tc>
+          <w:tcPr>
+            <w:tcW w:w="2830" w:type="dxa"/>
+            <w:shd w:val="clear" w:color="auto" w:fill="1E4E39"/>
+            <w:vAlign w:val="center"/>
+          </w:tcPr>
+          <w:p>
+            <w:pPr>
+              <w:rPr>
+                <w:color w:val="FFFFFF" w:themeColor="background1"/>
+                <w:sz w:val="21"/>
+                <w:szCs w:val="21"/>
+              </w:rPr>
+            </w:pPr>
+            <w:bookmarkStart w:id="10" w:name="_Hlk200925652"/>
+            <w:r>
+              <w:rPr>
+                <w:color w:val="FFFFFF" w:themeColor="background1"/>
+                <w:sz w:val="21"/>
+                <w:szCs w:val="21"/>
+              </w:rPr>
+              <w:t>Contract Version History</w:t>
+            </w:r>
+          </w:p>
+        </w:tc>
+        <w:tc>
+          <w:tcPr>
+            <w:tcW w:w="2840" w:type="dxa"/>
+            <w:vAlign w:val="center"/>
+          </w:tcPr>
+          <w:p>
+            <w:pPr>
+              <w:rPr>
+                <w:sz w:val="19"/>
+                <w:szCs w:val="19"/>
+              </w:rPr>
+            </w:pPr>
+            <w:r>
+              <w:rPr>
+                <w:sz w:val="19"/>
+                <w:szCs w:val="19"/>
+              </w:rPr>
+              <w:t>Manual test &amp; backend log check</w:t>
+            </w:r>
+          </w:p>
+        </w:tc>
+        <w:tc>
+          <w:tcPr>
+            <w:tcW w:w="1129" w:type="dxa"/>
+            <w:vAlign w:val="center"/>
+          </w:tcPr>
+          <w:p>
+            <w:pPr>
+              <w:rPr>
+                <w:sz w:val="19"/>
+                <w:szCs w:val="19"/>
+              </w:rPr>
+            </w:pPr>
+            <w:r>
+              <w:rPr>
+                <w:sz w:val="19"/>
+                <w:szCs w:val="19"/>
+              </w:rPr>
+              <w:t>Verified</w:t>
+            </w:r>
+          </w:p>
+        </w:tc>
+        <w:tc>
+          <w:tcPr>
+            <w:tcW w:w="3261" w:type="dxa"/>
+            <w:vAlign w:val="center"/>
+          </w:tcPr>
+          <w:p>
+            <w:pPr>
+              <w:rPr>
+                <w:sz w:val="19"/>
+                <w:szCs w:val="19"/>
+              </w:rPr>
+            </w:pPr>
+            <w:r>
+              <w:rPr>
+                <w:sz w:val="19"/>
+                <w:szCs w:val="19"/>
+              </w:rPr>
+              <w:t>Functionality confirmed through logs</w:t>
+            </w:r>
+          </w:p>
+        </w:tc>
+      </w:tr>
+      <w:bookmarkEnd w:id="10"/>
+      <w:tr>
+        <w:trPr>
+          <w:trHeight w:val="567"/>
+        </w:trPr>
+        <w:tc>
+          <w:tcPr>
+            <w:tcW w:w="2830" w:type="dxa"/>
+            <w:shd w:val="clear" w:color="auto" w:fill="1E4E39"/>
+            <w:vAlign w:val="center"/>
+          </w:tcPr>
+          <w:p>
+            <w:pPr>
+              <w:rPr>
+                <w:color w:val="FFFFFF" w:themeColor="background1"/>
+                <w:sz w:val="21"/>
+                <w:szCs w:val="21"/>
+              </w:rPr>
+            </w:pPr>
+            <w:r>
+              <w:rPr>
+                <w:color w:val="FFFFFF" w:themeColor="background1"/>
+                <w:sz w:val="21"/>
+                <w:szCs w:val="21"/>
+                <w:lang w:val="en-US"/>
+              </w:rPr>
+              <w:t>Role-Based Access (Sales/Legal)</w:t>
+            </w:r>
+          </w:p>
+        </w:tc>
+        <w:tc>
+          <w:tcPr>
+            <w:tcW w:w="2840" w:type="dxa"/>
+            <w:vAlign w:val="center"/>
+          </w:tcPr>
+          <w:p>
+            <w:pPr>
+              <w:rPr>
+                <w:sz w:val="19"/>
+                <w:szCs w:val="19"/>
+              </w:rPr>
+            </w:pPr>
+            <w:r>
+              <w:rPr>
+                <w:sz w:val="19"/>
+                <w:szCs w:val="19"/>
+              </w:rPr>
+              <w:t>Access validation</w:t>
+            </w:r>
+          </w:p>
+        </w:tc>
+        <w:tc>
+          <w:tcPr>
+            <w:tcW w:w="1129" w:type="dxa"/>
+            <w:vAlign w:val="center"/>
+          </w:tcPr>
+          <w:p>
+            <w:pPr>
+              <w:rPr>
+                <w:sz w:val="19"/>
+                <w:szCs w:val="19"/>
+              </w:rPr>
+            </w:pPr>
+            <w:r>
+              <w:rPr>
+                <w:sz w:val="19"/>
+                <w:szCs w:val="19"/>
+              </w:rPr>
+              <w:t>In Progress</w:t>
+            </w:r>
+          </w:p>
+        </w:tc>
+        <w:tc>
+          <w:tcPr>
+            <w:tcW w:w="3261" w:type="dxa"/>
+            <w:vAlign w:val="center"/>
+          </w:tcPr>
+          <w:p>
+            <w:pPr>
+              <w:rPr>
+                <w:sz w:val="19"/>
+                <w:szCs w:val="19"/>
+              </w:rPr>
+            </w:pPr>
+            <w:r>
+              <w:rPr>
+                <w:sz w:val="19"/>
+                <w:szCs w:val="19"/>
+              </w:rPr>
+              <w:t>UI functional</w:t>
+            </w:r>
+            <w:r>
+              <w:rPr>
+                <w:sz w:val="19"/>
+                <w:szCs w:val="19"/>
+              </w:rPr>
+              <w:t xml:space="preserve">, but </w:t>
+            </w:r>
+            <w:r>
+              <w:rPr>
+                <w:sz w:val="19"/>
+                <w:szCs w:val="19"/>
+              </w:rPr>
+              <w:t>backend logging under development</w:t>
+            </w:r>
+          </w:p>
+        </w:tc>
+      </w:tr>
+    </w:tbl>
+    <w:p/>
+    <w:p/>
+    <w:p/>
+    <w:p/>
+    <w:p/>
+    <w:p/>
+    <w:p/>
+    <w:p/>
+    <w:p/>
+    <w:p/>
+    <w:p/>
+    <w:p/>
+    <w:p/>
+    <w:p/>
+    <w:p/>
+    <w:p/>
+    <w:p/>
     <w:p/>
     <w:sectPr>
       <w:pgSz w:w="12240" w:h="15840"/>
@@ -5996,7 +6900,7 @@
   <w:style w:type="paragraph" w:default="1" w:styleId="Normal">
     <w:name w:val="Normal"/>
     <w:qFormat/>
-    <w:rsid w:val="007130E9"/>
+    <w:rsid w:val="005B0547"/>
     <w:pPr>
       <w:spacing w:after="0" w:line="240" w:lineRule="auto"/>
     </w:pPr>

</xml_diff>